<commit_message>
mais cenas no relatorio
</commit_message>
<xml_diff>
--- a/Relatório.docx
+++ b/Relatório.docx
@@ -8,7 +8,7 @@
           <w:noProof/>
         </w:rPr>
         <w:drawing>
-          <wp:anchor distT="0" distB="0" distL="114300" distR="114300" simplePos="0" relativeHeight="251658240" behindDoc="0" locked="0" layoutInCell="1" allowOverlap="1" wp14:anchorId="7A2A6446" wp14:editId="7259C949">
+          <wp:anchor distT="0" distB="0" distL="114300" distR="114300" simplePos="0" relativeHeight="251658240" behindDoc="0" locked="0" layoutInCell="1" allowOverlap="1" wp14:anchorId="7A2A6446" wp14:editId="62BBC71B">
             <wp:simplePos x="0" y="0"/>
             <wp:positionH relativeFrom="margin">
               <wp:align>center</wp:align>
@@ -259,15 +259,7 @@
           <w:sz w:val="28"/>
           <w:szCs w:val="28"/>
         </w:rPr>
-        <w:t xml:space="preserve">- </w:t>
-      </w:r>
-      <w:r>
-        <w:rPr>
-          <w:rFonts w:ascii="Calibri" w:hAnsi="Calibri" w:cs="Calibri"/>
-          <w:sz w:val="28"/>
-          <w:szCs w:val="28"/>
-        </w:rPr>
-        <w:t>Clarisse Maria Teixeira de Carvalho (up202008444@fc.up.pt)</w:t>
+        <w:t>- Clarisse Maria Teixeira de Carvalho (up202008444@fc.up.pt)</w:t>
       </w:r>
     </w:p>
     <w:p>
@@ -1134,12 +1126,1086 @@
       <w:pPr>
         <w:rPr>
           <w:rFonts w:ascii="Calibri" w:hAnsi="Calibri" w:cs="Calibri"/>
+          <w:i/>
+          <w:sz w:val="28"/>
+          <w:szCs w:val="28"/>
+        </w:rPr>
+      </w:pPr>
+      <w:proofErr w:type="spellStart"/>
+      <w:r>
+        <w:rPr>
+          <w:rFonts w:ascii="Calibri" w:hAnsi="Calibri" w:cs="Calibri"/>
+          <w:i/>
+          <w:sz w:val="28"/>
+          <w:szCs w:val="28"/>
+        </w:rPr>
+        <w:t>LinkLayer</w:t>
+      </w:r>
+      <w:proofErr w:type="spellEnd"/>
+      <w:r>
+        <w:rPr>
+          <w:rFonts w:ascii="Calibri" w:hAnsi="Calibri" w:cs="Calibri"/>
+          <w:i/>
+          <w:sz w:val="28"/>
+          <w:szCs w:val="28"/>
+        </w:rPr>
+        <w:t>:</w:t>
+      </w:r>
+    </w:p>
+    <w:p>
+      <w:pPr>
+        <w:pBdr>
+          <w:bottom w:val="single" w:sz="6" w:space="1" w:color="auto"/>
+        </w:pBdr>
+        <w:rPr>
+          <w:rFonts w:ascii="Calibri" w:hAnsi="Calibri" w:cs="Calibri"/>
+        </w:rPr>
+      </w:pPr>
+      <w:r>
+        <w:rPr>
+          <w:rFonts w:ascii="Calibri" w:hAnsi="Calibri" w:cs="Calibri"/>
+        </w:rPr>
+        <w:t xml:space="preserve"> Nesta camada foram utilizadas duas estruturas de dados auxiliares: </w:t>
+      </w:r>
+      <w:proofErr w:type="spellStart"/>
+      <w:r>
+        <w:rPr>
+          <w:rFonts w:ascii="Calibri" w:hAnsi="Calibri" w:cs="Calibri"/>
+          <w:i/>
+        </w:rPr>
+        <w:t>LinkLayer</w:t>
+      </w:r>
+      <w:proofErr w:type="spellEnd"/>
+      <w:r>
+        <w:rPr>
+          <w:rFonts w:ascii="Calibri" w:hAnsi="Calibri" w:cs="Calibri"/>
+        </w:rPr>
+        <w:t xml:space="preserve">, onde são caracterizados os parâmetros associados à transferência de dados, e </w:t>
+      </w:r>
+      <w:proofErr w:type="spellStart"/>
+      <w:r>
+        <w:rPr>
+          <w:rFonts w:ascii="Calibri" w:hAnsi="Calibri" w:cs="Calibri"/>
+          <w:i/>
+        </w:rPr>
+        <w:t>LinkLayerRole</w:t>
+      </w:r>
+      <w:proofErr w:type="spellEnd"/>
+      <w:r>
+        <w:rPr>
+          <w:rFonts w:ascii="Calibri" w:hAnsi="Calibri" w:cs="Calibri"/>
+        </w:rPr>
+        <w:t>, onde se identifica se o computador é um transmissor ou recetor</w:t>
+      </w:r>
+    </w:p>
+    <w:p>
+      <w:pPr>
+        <w:rPr>
+          <w:rFonts w:ascii="Calibri" w:hAnsi="Calibri" w:cs="Calibri"/>
+        </w:rPr>
+      </w:pPr>
+      <w:r>
+        <w:rPr>
+          <w:rFonts w:ascii="Calibri" w:hAnsi="Calibri" w:cs="Calibri"/>
+        </w:rPr>
+        <w:drawing>
+          <wp:anchor distT="0" distB="0" distL="114300" distR="114300" simplePos="0" relativeHeight="251659264" behindDoc="0" locked="0" layoutInCell="1" allowOverlap="1" wp14:anchorId="77F9B0F4" wp14:editId="6D6C7D36">
+            <wp:simplePos x="0" y="0"/>
+            <wp:positionH relativeFrom="margin">
+              <wp:align>center</wp:align>
+            </wp:positionH>
+            <wp:positionV relativeFrom="paragraph">
+              <wp:posOffset>57462</wp:posOffset>
+            </wp:positionV>
+            <wp:extent cx="1930400" cy="2075180"/>
+            <wp:effectExtent l="0" t="0" r="0" b="1270"/>
+            <wp:wrapSquare wrapText="bothSides"/>
+            <wp:docPr id="892173199" name="Imagem 1" descr="Uma imagem com texto, captura de ecrã, Tipo de letra&#10;&#10;Descrição gerada automaticamente"/>
+            <wp:cNvGraphicFramePr>
+              <a:graphicFrameLocks xmlns:a="http://schemas.openxmlformats.org/drawingml/2006/main" noChangeAspect="1"/>
+            </wp:cNvGraphicFramePr>
+            <a:graphic xmlns:a="http://schemas.openxmlformats.org/drawingml/2006/main">
+              <a:graphicData uri="http://schemas.openxmlformats.org/drawingml/2006/picture">
+                <pic:pic xmlns:pic="http://schemas.openxmlformats.org/drawingml/2006/picture">
+                  <pic:nvPicPr>
+                    <pic:cNvPr id="892173199" name="Imagem 1" descr="Uma imagem com texto, captura de ecrã, Tipo de letra&#10;&#10;Descrição gerada automaticamente"/>
+                    <pic:cNvPicPr/>
+                  </pic:nvPicPr>
+                  <pic:blipFill>
+                    <a:blip r:embed="rId10">
+                      <a:extLst>
+                        <a:ext uri="{28A0092B-C50C-407E-A947-70E740481C1C}">
+                          <a14:useLocalDpi xmlns:a14="http://schemas.microsoft.com/office/drawing/2010/main" val="0"/>
+                        </a:ext>
+                      </a:extLst>
+                    </a:blip>
+                    <a:stretch>
+                      <a:fillRect/>
+                    </a:stretch>
+                  </pic:blipFill>
+                  <pic:spPr>
+                    <a:xfrm>
+                      <a:off x="0" y="0"/>
+                      <a:ext cx="1930400" cy="2075180"/>
+                    </a:xfrm>
+                    <a:prstGeom prst="rect">
+                      <a:avLst/>
+                    </a:prstGeom>
+                  </pic:spPr>
+                </pic:pic>
+              </a:graphicData>
+            </a:graphic>
+            <wp14:sizeRelH relativeFrom="margin">
+              <wp14:pctWidth>0</wp14:pctWidth>
+            </wp14:sizeRelH>
+            <wp14:sizeRelV relativeFrom="margin">
+              <wp14:pctHeight>0</wp14:pctHeight>
+            </wp14:sizeRelV>
+          </wp:anchor>
+        </w:drawing>
+      </w:r>
+    </w:p>
+    <w:p>
+      <w:pPr>
+        <w:rPr>
+          <w:rFonts w:ascii="Calibri" w:hAnsi="Calibri" w:cs="Calibri"/>
+        </w:rPr>
+      </w:pPr>
+    </w:p>
+    <w:p>
+      <w:pPr>
+        <w:rPr>
+          <w:rFonts w:ascii="Calibri" w:hAnsi="Calibri" w:cs="Calibri"/>
+        </w:rPr>
+      </w:pPr>
+    </w:p>
+    <w:p>
+      <w:pPr>
+        <w:rPr>
+          <w:rFonts w:ascii="Calibri" w:hAnsi="Calibri" w:cs="Calibri"/>
+        </w:rPr>
+      </w:pPr>
+    </w:p>
+    <w:p>
+      <w:pPr>
+        <w:rPr>
+          <w:rFonts w:ascii="Calibri" w:hAnsi="Calibri" w:cs="Calibri"/>
+        </w:rPr>
+      </w:pPr>
+    </w:p>
+    <w:p>
+      <w:pPr>
+        <w:rPr>
+          <w:rFonts w:ascii="Calibri" w:hAnsi="Calibri" w:cs="Calibri"/>
+        </w:rPr>
+      </w:pPr>
+    </w:p>
+    <w:p>
+      <w:pPr>
+        <w:rPr>
+          <w:rFonts w:ascii="Calibri" w:hAnsi="Calibri" w:cs="Calibri"/>
+        </w:rPr>
+      </w:pPr>
+    </w:p>
+    <w:p>
+      <w:pPr>
+        <w:rPr>
+          <w:rFonts w:ascii="Calibri" w:hAnsi="Calibri" w:cs="Calibri"/>
+        </w:rPr>
+      </w:pPr>
+    </w:p>
+    <w:p>
+      <w:pPr>
+        <w:pBdr>
+          <w:bottom w:val="single" w:sz="6" w:space="1" w:color="auto"/>
+        </w:pBdr>
+        <w:rPr>
+          <w:rFonts w:ascii="Calibri" w:hAnsi="Calibri" w:cs="Calibri"/>
+        </w:rPr>
+      </w:pPr>
+    </w:p>
+    <w:p>
+      <w:pPr>
+        <w:rPr>
+          <w:rFonts w:ascii="Calibri" w:hAnsi="Calibri" w:cs="Calibri"/>
+        </w:rPr>
+      </w:pPr>
+      <w:r>
+        <w:rPr>
+          <w:rFonts w:ascii="Calibri" w:hAnsi="Calibri" w:cs="Calibri"/>
+        </w:rPr>
+        <w:t xml:space="preserve"> As funções implementadas foras as seguintes:</w:t>
+      </w:r>
+    </w:p>
+    <w:p>
+      <w:pPr>
+        <w:rPr>
+          <w:rFonts w:ascii="Calibri" w:hAnsi="Calibri" w:cs="Calibri"/>
+        </w:rPr>
+      </w:pPr>
+      <w:r>
+        <w:rPr>
+          <w:rFonts w:ascii="Calibri" w:hAnsi="Calibri" w:cs="Calibri"/>
+        </w:rPr>
+        <w:drawing>
+          <wp:anchor distT="0" distB="0" distL="114300" distR="114300" simplePos="0" relativeHeight="251660288" behindDoc="0" locked="0" layoutInCell="1" allowOverlap="1" wp14:anchorId="2C3958B9" wp14:editId="21A3150D">
+            <wp:simplePos x="0" y="0"/>
+            <wp:positionH relativeFrom="margin">
+              <wp:align>center</wp:align>
+            </wp:positionH>
+            <wp:positionV relativeFrom="paragraph">
+              <wp:posOffset>113140</wp:posOffset>
+            </wp:positionV>
+            <wp:extent cx="4217035" cy="1862455"/>
+            <wp:effectExtent l="0" t="0" r="0" b="4445"/>
+            <wp:wrapSquare wrapText="bothSides"/>
+            <wp:docPr id="1910293740" name="Imagem 1" descr="Uma imagem com texto, captura de ecrã, Tipo de letra&#10;&#10;Descrição gerada automaticamente"/>
+            <wp:cNvGraphicFramePr>
+              <a:graphicFrameLocks xmlns:a="http://schemas.openxmlformats.org/drawingml/2006/main" noChangeAspect="1"/>
+            </wp:cNvGraphicFramePr>
+            <a:graphic xmlns:a="http://schemas.openxmlformats.org/drawingml/2006/main">
+              <a:graphicData uri="http://schemas.openxmlformats.org/drawingml/2006/picture">
+                <pic:pic xmlns:pic="http://schemas.openxmlformats.org/drawingml/2006/picture">
+                  <pic:nvPicPr>
+                    <pic:cNvPr id="1910293740" name="Imagem 1" descr="Uma imagem com texto, captura de ecrã, Tipo de letra&#10;&#10;Descrição gerada automaticamente"/>
+                    <pic:cNvPicPr/>
+                  </pic:nvPicPr>
+                  <pic:blipFill>
+                    <a:blip r:embed="rId11">
+                      <a:extLst>
+                        <a:ext uri="{28A0092B-C50C-407E-A947-70E740481C1C}">
+                          <a14:useLocalDpi xmlns:a14="http://schemas.microsoft.com/office/drawing/2010/main" val="0"/>
+                        </a:ext>
+                      </a:extLst>
+                    </a:blip>
+                    <a:stretch>
+                      <a:fillRect/>
+                    </a:stretch>
+                  </pic:blipFill>
+                  <pic:spPr>
+                    <a:xfrm>
+                      <a:off x="0" y="0"/>
+                      <a:ext cx="4217035" cy="1862455"/>
+                    </a:xfrm>
+                    <a:prstGeom prst="rect">
+                      <a:avLst/>
+                    </a:prstGeom>
+                  </pic:spPr>
+                </pic:pic>
+              </a:graphicData>
+            </a:graphic>
+            <wp14:sizeRelH relativeFrom="margin">
+              <wp14:pctWidth>0</wp14:pctWidth>
+            </wp14:sizeRelH>
+            <wp14:sizeRelV relativeFrom="margin">
+              <wp14:pctHeight>0</wp14:pctHeight>
+            </wp14:sizeRelV>
+          </wp:anchor>
+        </w:drawing>
+      </w:r>
+    </w:p>
+    <w:p>
+      <w:pPr>
+        <w:rPr>
+          <w:rFonts w:ascii="Calibri" w:hAnsi="Calibri" w:cs="Calibri"/>
+        </w:rPr>
+      </w:pPr>
+    </w:p>
+    <w:p>
+      <w:pPr>
+        <w:rPr>
+          <w:rFonts w:ascii="Calibri" w:hAnsi="Calibri" w:cs="Calibri"/>
+        </w:rPr>
+      </w:pPr>
+    </w:p>
+    <w:p>
+      <w:pPr>
+        <w:rPr>
+          <w:rFonts w:ascii="Calibri" w:hAnsi="Calibri" w:cs="Calibri"/>
+        </w:rPr>
+      </w:pPr>
+    </w:p>
+    <w:p>
+      <w:pPr>
+        <w:rPr>
+          <w:rFonts w:ascii="Calibri" w:hAnsi="Calibri" w:cs="Calibri"/>
+        </w:rPr>
+      </w:pPr>
+    </w:p>
+    <w:p>
+      <w:pPr>
+        <w:rPr>
+          <w:rFonts w:ascii="Calibri" w:hAnsi="Calibri" w:cs="Calibri"/>
+        </w:rPr>
+      </w:pPr>
+    </w:p>
+    <w:p>
+      <w:pPr>
+        <w:rPr>
+          <w:rFonts w:ascii="Calibri" w:hAnsi="Calibri" w:cs="Calibri"/>
+        </w:rPr>
+      </w:pPr>
+    </w:p>
+    <w:p>
+      <w:pPr>
+        <w:pBdr>
+          <w:bottom w:val="single" w:sz="6" w:space="1" w:color="auto"/>
+        </w:pBdr>
+        <w:rPr>
+          <w:rFonts w:ascii="Calibri" w:hAnsi="Calibri" w:cs="Calibri"/>
+        </w:rPr>
+      </w:pPr>
+    </w:p>
+    <w:p>
+      <w:pPr>
+        <w:rPr>
+          <w:rFonts w:ascii="Calibri" w:hAnsi="Calibri" w:cs="Calibri"/>
+        </w:rPr>
+      </w:pPr>
+    </w:p>
+    <w:p>
+      <w:pPr>
+        <w:rPr>
+          <w:rFonts w:ascii="Calibri" w:hAnsi="Calibri" w:cs="Calibri"/>
+          <w:i/>
+          <w:sz w:val="28"/>
+          <w:szCs w:val="28"/>
+        </w:rPr>
+      </w:pPr>
+      <w:proofErr w:type="spellStart"/>
+      <w:r>
+        <w:rPr>
+          <w:rFonts w:ascii="Calibri" w:hAnsi="Calibri" w:cs="Calibri"/>
+          <w:i/>
+          <w:sz w:val="28"/>
+          <w:szCs w:val="28"/>
+        </w:rPr>
+        <w:lastRenderedPageBreak/>
+        <w:t>ApplicationLayer</w:t>
+      </w:r>
+      <w:proofErr w:type="spellEnd"/>
+    </w:p>
+    <w:p>
+      <w:pPr>
+        <w:rPr>
+          <w:rFonts w:ascii="Calibri" w:hAnsi="Calibri" w:cs="Calibri"/>
+        </w:rPr>
+      </w:pPr>
+      <w:r>
+        <w:rPr>
+          <w:rFonts w:ascii="Calibri" w:hAnsi="Calibri" w:cs="Calibri"/>
+        </w:rPr>
+        <w:drawing>
+          <wp:anchor distT="0" distB="0" distL="114300" distR="114300" simplePos="0" relativeHeight="251661312" behindDoc="1" locked="0" layoutInCell="1" allowOverlap="1" wp14:anchorId="2AB0BAFD" wp14:editId="634985F0">
+            <wp:simplePos x="0" y="0"/>
+            <wp:positionH relativeFrom="page">
+              <wp:posOffset>1532890</wp:posOffset>
+            </wp:positionH>
+            <wp:positionV relativeFrom="paragraph">
+              <wp:posOffset>283646</wp:posOffset>
+            </wp:positionV>
+            <wp:extent cx="4717415" cy="417195"/>
+            <wp:effectExtent l="0" t="0" r="6985" b="1905"/>
+            <wp:wrapNone/>
+            <wp:docPr id="1320011072" name="Imagem 1"/>
+            <wp:cNvGraphicFramePr>
+              <a:graphicFrameLocks xmlns:a="http://schemas.openxmlformats.org/drawingml/2006/main" noChangeAspect="1"/>
+            </wp:cNvGraphicFramePr>
+            <a:graphic xmlns:a="http://schemas.openxmlformats.org/drawingml/2006/main">
+              <a:graphicData uri="http://schemas.openxmlformats.org/drawingml/2006/picture">
+                <pic:pic xmlns:pic="http://schemas.openxmlformats.org/drawingml/2006/picture">
+                  <pic:nvPicPr>
+                    <pic:cNvPr id="1320011072" name=""/>
+                    <pic:cNvPicPr/>
+                  </pic:nvPicPr>
+                  <pic:blipFill>
+                    <a:blip r:embed="rId12">
+                      <a:extLst>
+                        <a:ext uri="{28A0092B-C50C-407E-A947-70E740481C1C}">
+                          <a14:useLocalDpi xmlns:a14="http://schemas.microsoft.com/office/drawing/2010/main" val="0"/>
+                        </a:ext>
+                      </a:extLst>
+                    </a:blip>
+                    <a:stretch>
+                      <a:fillRect/>
+                    </a:stretch>
+                  </pic:blipFill>
+                  <pic:spPr>
+                    <a:xfrm>
+                      <a:off x="0" y="0"/>
+                      <a:ext cx="4717415" cy="417195"/>
+                    </a:xfrm>
+                    <a:prstGeom prst="rect">
+                      <a:avLst/>
+                    </a:prstGeom>
+                  </pic:spPr>
+                </pic:pic>
+              </a:graphicData>
+            </a:graphic>
+          </wp:anchor>
+        </w:drawing>
+      </w:r>
+      <w:r>
+        <w:rPr>
+          <w:rFonts w:ascii="Calibri" w:hAnsi="Calibri" w:cs="Calibri"/>
+        </w:rPr>
+        <w:t xml:space="preserve"> As funções implementadas foram:</w:t>
+      </w:r>
+    </w:p>
+    <w:p>
+      <w:pPr>
+        <w:rPr>
+          <w:rFonts w:ascii="Calibri" w:hAnsi="Calibri" w:cs="Calibri"/>
+        </w:rPr>
+      </w:pPr>
+    </w:p>
+    <w:p>
+      <w:pPr>
+        <w:rPr>
+          <w:rFonts w:ascii="Calibri" w:hAnsi="Calibri" w:cs="Calibri"/>
+        </w:rPr>
+      </w:pPr>
+    </w:p>
+    <w:p>
+      <w:pPr>
+        <w:pBdr>
+          <w:bottom w:val="single" w:sz="6" w:space="1" w:color="auto"/>
+        </w:pBdr>
+        <w:spacing w:after="0" w:line="240" w:lineRule="auto"/>
+        <w:rPr>
+          <w:rFonts w:ascii="Calibri" w:hAnsi="Calibri" w:cs="Calibri"/>
+        </w:rPr>
+      </w:pPr>
+    </w:p>
+    <w:p>
+      <w:pPr>
+        <w:spacing w:after="0" w:line="240" w:lineRule="auto"/>
+        <w:rPr>
+          <w:rFonts w:ascii="Calibri" w:hAnsi="Calibri" w:cs="Calibri"/>
+        </w:rPr>
+      </w:pPr>
+    </w:p>
+    <w:p>
+      <w:pPr>
+        <w:rPr>
+          <w:rFonts w:ascii="Calibri" w:hAnsi="Calibri" w:cs="Calibri"/>
+          <w:i/>
+          <w:sz w:val="28"/>
+          <w:szCs w:val="28"/>
+        </w:rPr>
+      </w:pPr>
+      <w:proofErr w:type="spellStart"/>
+      <w:r>
+        <w:rPr>
+          <w:rFonts w:ascii="Calibri" w:hAnsi="Calibri" w:cs="Calibri"/>
+          <w:i/>
+          <w:sz w:val="28"/>
+          <w:szCs w:val="28"/>
+        </w:rPr>
+        <w:t>Alarm</w:t>
+      </w:r>
+      <w:proofErr w:type="spellEnd"/>
+    </w:p>
+    <w:p>
+      <w:pPr>
+        <w:rPr>
+          <w:rFonts w:ascii="Calibri" w:hAnsi="Calibri" w:cs="Calibri"/>
+          <w:iCs/>
+        </w:rPr>
+      </w:pPr>
+      <w:r>
+        <w:rPr>
+          <w:rFonts w:ascii="Calibri" w:hAnsi="Calibri" w:cs="Calibri"/>
+          <w:iCs/>
+        </w:rPr>
+        <w:t xml:space="preserve"> As funções implementadas foram as seguintes:</w:t>
+      </w:r>
+    </w:p>
+    <w:p>
+      <w:pPr>
+        <w:rPr>
+          <w:rFonts w:ascii="Calibri" w:hAnsi="Calibri" w:cs="Calibri"/>
+          <w:iCs/>
+        </w:rPr>
+      </w:pPr>
+      <w:r>
+        <w:rPr>
+          <w:rFonts w:ascii="Calibri" w:hAnsi="Calibri" w:cs="Calibri"/>
+          <w:iCs/>
+        </w:rPr>
+        <w:drawing>
+          <wp:anchor distT="0" distB="0" distL="114300" distR="114300" simplePos="0" relativeHeight="251662336" behindDoc="1" locked="0" layoutInCell="1" allowOverlap="1" wp14:anchorId="469A70E6" wp14:editId="5008ED04">
+            <wp:simplePos x="0" y="0"/>
+            <wp:positionH relativeFrom="margin">
+              <wp:align>center</wp:align>
+            </wp:positionH>
+            <wp:positionV relativeFrom="paragraph">
+              <wp:posOffset>47305</wp:posOffset>
+            </wp:positionV>
+            <wp:extent cx="2013585" cy="935355"/>
+            <wp:effectExtent l="0" t="0" r="5715" b="0"/>
+            <wp:wrapTight wrapText="bothSides">
+              <wp:wrapPolygon edited="0">
+                <wp:start x="0" y="0"/>
+                <wp:lineTo x="0" y="21116"/>
+                <wp:lineTo x="21457" y="21116"/>
+                <wp:lineTo x="21457" y="0"/>
+                <wp:lineTo x="0" y="0"/>
+              </wp:wrapPolygon>
+            </wp:wrapTight>
+            <wp:docPr id="1777902440" name="Imagem 1"/>
+            <wp:cNvGraphicFramePr>
+              <a:graphicFrameLocks xmlns:a="http://schemas.openxmlformats.org/drawingml/2006/main" noChangeAspect="1"/>
+            </wp:cNvGraphicFramePr>
+            <a:graphic xmlns:a="http://schemas.openxmlformats.org/drawingml/2006/main">
+              <a:graphicData uri="http://schemas.openxmlformats.org/drawingml/2006/picture">
+                <pic:pic xmlns:pic="http://schemas.openxmlformats.org/drawingml/2006/picture">
+                  <pic:nvPicPr>
+                    <pic:cNvPr id="1777902440" name=""/>
+                    <pic:cNvPicPr/>
+                  </pic:nvPicPr>
+                  <pic:blipFill>
+                    <a:blip r:embed="rId13">
+                      <a:extLst>
+                        <a:ext uri="{28A0092B-C50C-407E-A947-70E740481C1C}">
+                          <a14:useLocalDpi xmlns:a14="http://schemas.microsoft.com/office/drawing/2010/main" val="0"/>
+                        </a:ext>
+                      </a:extLst>
+                    </a:blip>
+                    <a:stretch>
+                      <a:fillRect/>
+                    </a:stretch>
+                  </pic:blipFill>
+                  <pic:spPr>
+                    <a:xfrm>
+                      <a:off x="0" y="0"/>
+                      <a:ext cx="2013585" cy="935355"/>
+                    </a:xfrm>
+                    <a:prstGeom prst="rect">
+                      <a:avLst/>
+                    </a:prstGeom>
+                  </pic:spPr>
+                </pic:pic>
+              </a:graphicData>
+            </a:graphic>
+            <wp14:sizeRelH relativeFrom="margin">
+              <wp14:pctWidth>0</wp14:pctWidth>
+            </wp14:sizeRelH>
+            <wp14:sizeRelV relativeFrom="margin">
+              <wp14:pctHeight>0</wp14:pctHeight>
+            </wp14:sizeRelV>
+          </wp:anchor>
+        </w:drawing>
+      </w:r>
+    </w:p>
+    <w:p>
+      <w:pPr>
+        <w:rPr>
+          <w:rFonts w:ascii="Calibri" w:hAnsi="Calibri" w:cs="Calibri"/>
+          <w:i/>
+          <w:sz w:val="28"/>
+          <w:szCs w:val="28"/>
+        </w:rPr>
+      </w:pPr>
+    </w:p>
+    <w:p>
+      <w:pPr>
+        <w:rPr>
+          <w:rFonts w:ascii="Calibri" w:hAnsi="Calibri" w:cs="Calibri"/>
+          <w:i/>
+          <w:sz w:val="28"/>
+          <w:szCs w:val="28"/>
+        </w:rPr>
+      </w:pPr>
+    </w:p>
+    <w:p>
+      <w:pPr>
+        <w:pBdr>
+          <w:bottom w:val="single" w:sz="6" w:space="1" w:color="auto"/>
+        </w:pBdr>
+        <w:spacing w:after="0" w:line="240" w:lineRule="auto"/>
+        <w:rPr>
+          <w:rFonts w:ascii="Calibri" w:hAnsi="Calibri" w:cs="Calibri"/>
+          <w:i/>
+          <w:sz w:val="28"/>
+          <w:szCs w:val="28"/>
+        </w:rPr>
+      </w:pPr>
+    </w:p>
+    <w:p>
+      <w:pPr>
+        <w:pBdr>
+          <w:bottom w:val="single" w:sz="6" w:space="1" w:color="auto"/>
+        </w:pBdr>
+        <w:spacing w:after="0" w:line="240" w:lineRule="auto"/>
+        <w:rPr>
+          <w:rFonts w:ascii="Calibri" w:hAnsi="Calibri" w:cs="Calibri"/>
+          <w:i/>
+        </w:rPr>
+      </w:pPr>
+    </w:p>
+    <w:p>
+      <w:pPr>
+        <w:spacing w:after="0" w:line="240" w:lineRule="auto"/>
+        <w:rPr>
+          <w:rFonts w:ascii="Calibri" w:hAnsi="Calibri" w:cs="Calibri"/>
+          <w:iCs/>
+        </w:rPr>
+      </w:pPr>
+    </w:p>
+    <w:p>
+      <w:pPr>
+        <w:rPr>
+          <w:rFonts w:ascii="Calibri" w:hAnsi="Calibri" w:cs="Calibri"/>
+          <w:i/>
+          <w:sz w:val="28"/>
+          <w:szCs w:val="28"/>
+        </w:rPr>
+      </w:pPr>
+      <w:proofErr w:type="spellStart"/>
+      <w:r>
+        <w:rPr>
+          <w:rFonts w:ascii="Calibri" w:hAnsi="Calibri" w:cs="Calibri"/>
+          <w:i/>
+          <w:sz w:val="28"/>
+          <w:szCs w:val="28"/>
+        </w:rPr>
+        <w:t>Message</w:t>
+      </w:r>
+      <w:proofErr w:type="spellEnd"/>
+    </w:p>
+    <w:p>
+      <w:pPr>
+        <w:rPr>
+          <w:rFonts w:ascii="Calibri" w:hAnsi="Calibri" w:cs="Calibri"/>
+          <w:iCs/>
+        </w:rPr>
+      </w:pPr>
+      <w:r>
+        <w:rPr>
+          <w:rFonts w:ascii="Calibri" w:hAnsi="Calibri" w:cs="Calibri"/>
+          <w:iCs/>
+        </w:rPr>
+        <w:t xml:space="preserve"> As funções implementadas foram as seguintes:</w:t>
+      </w:r>
+    </w:p>
+    <w:p>
+      <w:pPr>
+        <w:rPr>
+          <w:rFonts w:ascii="Calibri" w:hAnsi="Calibri" w:cs="Calibri"/>
+          <w:iCs/>
+        </w:rPr>
+      </w:pPr>
+      <w:r>
+        <w:rPr>
+          <w:rFonts w:ascii="Calibri" w:hAnsi="Calibri" w:cs="Calibri"/>
+          <w:iCs/>
+        </w:rPr>
+        <w:drawing>
+          <wp:anchor distT="0" distB="0" distL="114300" distR="114300" simplePos="0" relativeHeight="251663360" behindDoc="1" locked="0" layoutInCell="1" allowOverlap="1" wp14:anchorId="15EBDC5B" wp14:editId="54D1D669">
+            <wp:simplePos x="0" y="0"/>
+            <wp:positionH relativeFrom="margin">
+              <wp:align>center</wp:align>
+            </wp:positionH>
+            <wp:positionV relativeFrom="paragraph">
+              <wp:posOffset>3171</wp:posOffset>
+            </wp:positionV>
+            <wp:extent cx="4027805" cy="923925"/>
+            <wp:effectExtent l="0" t="0" r="0" b="9525"/>
+            <wp:wrapTight wrapText="bothSides">
+              <wp:wrapPolygon edited="0">
+                <wp:start x="0" y="0"/>
+                <wp:lineTo x="0" y="21377"/>
+                <wp:lineTo x="21454" y="21377"/>
+                <wp:lineTo x="21454" y="0"/>
+                <wp:lineTo x="0" y="0"/>
+              </wp:wrapPolygon>
+            </wp:wrapTight>
+            <wp:docPr id="1057817749" name="Imagem 1" descr="Uma imagem com texto, captura de ecrã, Tipo de letra&#10;&#10;Descrição gerada automaticamente"/>
+            <wp:cNvGraphicFramePr>
+              <a:graphicFrameLocks xmlns:a="http://schemas.openxmlformats.org/drawingml/2006/main" noChangeAspect="1"/>
+            </wp:cNvGraphicFramePr>
+            <a:graphic xmlns:a="http://schemas.openxmlformats.org/drawingml/2006/main">
+              <a:graphicData uri="http://schemas.openxmlformats.org/drawingml/2006/picture">
+                <pic:pic xmlns:pic="http://schemas.openxmlformats.org/drawingml/2006/picture">
+                  <pic:nvPicPr>
+                    <pic:cNvPr id="1057817749" name="Imagem 1" descr="Uma imagem com texto, captura de ecrã, Tipo de letra&#10;&#10;Descrição gerada automaticamente"/>
+                    <pic:cNvPicPr/>
+                  </pic:nvPicPr>
+                  <pic:blipFill>
+                    <a:blip r:embed="rId14">
+                      <a:extLst>
+                        <a:ext uri="{28A0092B-C50C-407E-A947-70E740481C1C}">
+                          <a14:useLocalDpi xmlns:a14="http://schemas.microsoft.com/office/drawing/2010/main" val="0"/>
+                        </a:ext>
+                      </a:extLst>
+                    </a:blip>
+                    <a:stretch>
+                      <a:fillRect/>
+                    </a:stretch>
+                  </pic:blipFill>
+                  <pic:spPr>
+                    <a:xfrm>
+                      <a:off x="0" y="0"/>
+                      <a:ext cx="4027805" cy="923925"/>
+                    </a:xfrm>
+                    <a:prstGeom prst="rect">
+                      <a:avLst/>
+                    </a:prstGeom>
+                  </pic:spPr>
+                </pic:pic>
+              </a:graphicData>
+            </a:graphic>
+            <wp14:sizeRelH relativeFrom="margin">
+              <wp14:pctWidth>0</wp14:pctWidth>
+            </wp14:sizeRelH>
+            <wp14:sizeRelV relativeFrom="margin">
+              <wp14:pctHeight>0</wp14:pctHeight>
+            </wp14:sizeRelV>
+          </wp:anchor>
+        </w:drawing>
+      </w:r>
+    </w:p>
+    <w:p>
+      <w:pPr>
+        <w:rPr>
+          <w:rFonts w:ascii="Calibri" w:hAnsi="Calibri" w:cs="Calibri"/>
+          <w:iCs/>
+        </w:rPr>
+      </w:pPr>
+    </w:p>
+    <w:p>
+      <w:pPr>
+        <w:rPr>
+          <w:rFonts w:ascii="Calibri" w:hAnsi="Calibri" w:cs="Calibri"/>
+          <w:iCs/>
+        </w:rPr>
+      </w:pPr>
+    </w:p>
+    <w:p>
+      <w:pPr>
+        <w:pBdr>
+          <w:bottom w:val="single" w:sz="6" w:space="1" w:color="auto"/>
+        </w:pBdr>
+        <w:rPr>
+          <w:rFonts w:ascii="Calibri" w:hAnsi="Calibri" w:cs="Calibri"/>
+          <w:iCs/>
+        </w:rPr>
+      </w:pPr>
+    </w:p>
+    <w:p>
+      <w:pPr>
+        <w:pBdr>
+          <w:bottom w:val="single" w:sz="6" w:space="1" w:color="auto"/>
+        </w:pBdr>
+        <w:spacing w:after="0" w:line="240" w:lineRule="auto"/>
+        <w:rPr>
+          <w:rFonts w:ascii="Calibri" w:hAnsi="Calibri" w:cs="Calibri"/>
+          <w:iCs/>
+        </w:rPr>
+      </w:pPr>
+    </w:p>
+    <w:p>
+      <w:pPr>
+        <w:spacing w:after="0" w:line="240" w:lineRule="auto"/>
+        <w:rPr>
+          <w:rFonts w:ascii="Calibri" w:hAnsi="Calibri" w:cs="Calibri"/>
+          <w:iCs/>
+        </w:rPr>
+      </w:pPr>
+    </w:p>
+    <w:p>
+      <w:pPr>
+        <w:rPr>
+          <w:rFonts w:ascii="Calibri" w:hAnsi="Calibri" w:cs="Calibri"/>
+          <w:i/>
+          <w:sz w:val="28"/>
+          <w:szCs w:val="28"/>
+        </w:rPr>
+      </w:pPr>
+      <w:r>
+        <w:rPr>
+          <w:rFonts w:ascii="Calibri" w:hAnsi="Calibri" w:cs="Calibri"/>
+          <w:i/>
+          <w:sz w:val="28"/>
+          <w:szCs w:val="28"/>
+        </w:rPr>
+        <w:t xml:space="preserve">Serial </w:t>
+      </w:r>
+      <w:proofErr w:type="spellStart"/>
+      <w:r>
+        <w:rPr>
+          <w:rFonts w:ascii="Calibri" w:hAnsi="Calibri" w:cs="Calibri"/>
+          <w:i/>
+          <w:sz w:val="28"/>
+          <w:szCs w:val="28"/>
+        </w:rPr>
+        <w:t>Port</w:t>
+      </w:r>
+      <w:proofErr w:type="spellEnd"/>
+    </w:p>
+    <w:p>
+      <w:pPr>
+        <w:rPr>
+          <w:rFonts w:ascii="Calibri" w:hAnsi="Calibri" w:cs="Calibri"/>
+          <w:iCs/>
+        </w:rPr>
+      </w:pPr>
+      <w:r>
+        <w:rPr>
+          <w:rFonts w:ascii="Calibri" w:hAnsi="Calibri" w:cs="Calibri"/>
+          <w:iCs/>
+        </w:rPr>
+        <w:drawing>
+          <wp:anchor distT="0" distB="0" distL="114300" distR="114300" simplePos="0" relativeHeight="251664384" behindDoc="1" locked="0" layoutInCell="1" allowOverlap="1" wp14:anchorId="43FBC50C" wp14:editId="3ECBE5F2">
+            <wp:simplePos x="0" y="0"/>
+            <wp:positionH relativeFrom="margin">
+              <wp:align>center</wp:align>
+            </wp:positionH>
+            <wp:positionV relativeFrom="paragraph">
+              <wp:posOffset>248601</wp:posOffset>
+            </wp:positionV>
+            <wp:extent cx="3931920" cy="638810"/>
+            <wp:effectExtent l="0" t="0" r="0" b="8890"/>
+            <wp:wrapTight wrapText="bothSides">
+              <wp:wrapPolygon edited="0">
+                <wp:start x="0" y="0"/>
+                <wp:lineTo x="0" y="21256"/>
+                <wp:lineTo x="21453" y="21256"/>
+                <wp:lineTo x="21453" y="0"/>
+                <wp:lineTo x="0" y="0"/>
+              </wp:wrapPolygon>
+            </wp:wrapTight>
+            <wp:docPr id="1932040197" name="Imagem 1"/>
+            <wp:cNvGraphicFramePr>
+              <a:graphicFrameLocks xmlns:a="http://schemas.openxmlformats.org/drawingml/2006/main" noChangeAspect="1"/>
+            </wp:cNvGraphicFramePr>
+            <a:graphic xmlns:a="http://schemas.openxmlformats.org/drawingml/2006/main">
+              <a:graphicData uri="http://schemas.openxmlformats.org/drawingml/2006/picture">
+                <pic:pic xmlns:pic="http://schemas.openxmlformats.org/drawingml/2006/picture">
+                  <pic:nvPicPr>
+                    <pic:cNvPr id="1932040197" name=""/>
+                    <pic:cNvPicPr/>
+                  </pic:nvPicPr>
+                  <pic:blipFill>
+                    <a:blip r:embed="rId15">
+                      <a:extLst>
+                        <a:ext uri="{28A0092B-C50C-407E-A947-70E740481C1C}">
+                          <a14:useLocalDpi xmlns:a14="http://schemas.microsoft.com/office/drawing/2010/main" val="0"/>
+                        </a:ext>
+                      </a:extLst>
+                    </a:blip>
+                    <a:stretch>
+                      <a:fillRect/>
+                    </a:stretch>
+                  </pic:blipFill>
+                  <pic:spPr>
+                    <a:xfrm>
+                      <a:off x="0" y="0"/>
+                      <a:ext cx="3931920" cy="638810"/>
+                    </a:xfrm>
+                    <a:prstGeom prst="rect">
+                      <a:avLst/>
+                    </a:prstGeom>
+                  </pic:spPr>
+                </pic:pic>
+              </a:graphicData>
+            </a:graphic>
+            <wp14:sizeRelH relativeFrom="margin">
+              <wp14:pctWidth>0</wp14:pctWidth>
+            </wp14:sizeRelH>
+            <wp14:sizeRelV relativeFrom="margin">
+              <wp14:pctHeight>0</wp14:pctHeight>
+            </wp14:sizeRelV>
+          </wp:anchor>
+        </w:drawing>
+      </w:r>
+      <w:r>
+        <w:rPr>
+          <w:rFonts w:ascii="Calibri" w:hAnsi="Calibri" w:cs="Calibri"/>
+          <w:iCs/>
+        </w:rPr>
+        <w:t xml:space="preserve"> As funções implementadas foram:</w:t>
+      </w:r>
+    </w:p>
+    <w:p>
+      <w:pPr>
+        <w:rPr>
+          <w:rFonts w:ascii="Calibri" w:hAnsi="Calibri" w:cs="Calibri"/>
+          <w:iCs/>
+        </w:rPr>
+      </w:pPr>
+    </w:p>
+    <w:p>
+      <w:pPr>
+        <w:pBdr>
+          <w:bottom w:val="single" w:sz="6" w:space="1" w:color="auto"/>
+        </w:pBdr>
+        <w:rPr>
+          <w:rFonts w:ascii="Calibri" w:hAnsi="Calibri" w:cs="Calibri"/>
+          <w:i/>
+          <w:sz w:val="28"/>
+          <w:szCs w:val="28"/>
+        </w:rPr>
+      </w:pPr>
+    </w:p>
+    <w:p>
+      <w:pPr>
+        <w:pBdr>
+          <w:bottom w:val="single" w:sz="6" w:space="1" w:color="auto"/>
+        </w:pBdr>
+        <w:spacing w:after="0" w:line="240" w:lineRule="auto"/>
+        <w:rPr>
+          <w:rFonts w:ascii="Calibri" w:hAnsi="Calibri" w:cs="Calibri"/>
+          <w:iCs/>
+        </w:rPr>
+      </w:pPr>
+    </w:p>
+    <w:p>
+      <w:pPr>
+        <w:spacing w:after="0" w:line="240" w:lineRule="auto"/>
+        <w:rPr>
+          <w:rFonts w:ascii="Calibri" w:hAnsi="Calibri" w:cs="Calibri"/>
+          <w:iCs/>
+        </w:rPr>
+      </w:pPr>
+    </w:p>
+    <w:p>
+      <w:pPr>
+        <w:rPr>
+          <w:rFonts w:ascii="Calibri" w:hAnsi="Calibri" w:cs="Calibri"/>
+          <w:i/>
+          <w:sz w:val="28"/>
+          <w:szCs w:val="28"/>
+        </w:rPr>
+      </w:pPr>
+      <w:proofErr w:type="spellStart"/>
+      <w:r>
+        <w:rPr>
+          <w:rFonts w:ascii="Calibri" w:hAnsi="Calibri" w:cs="Calibri"/>
+          <w:i/>
+          <w:sz w:val="28"/>
+          <w:szCs w:val="28"/>
+        </w:rPr>
+        <w:t>State</w:t>
+      </w:r>
+      <w:proofErr w:type="spellEnd"/>
+    </w:p>
+    <w:p>
+      <w:pPr>
+        <w:rPr>
+          <w:rFonts w:ascii="Calibri" w:hAnsi="Calibri" w:cs="Calibri"/>
+          <w:iCs/>
+        </w:rPr>
+      </w:pPr>
+      <w:r>
+        <w:rPr>
+          <w:rFonts w:ascii="Calibri" w:hAnsi="Calibri" w:cs="Calibri"/>
+          <w:iCs/>
+        </w:rPr>
+        <w:t xml:space="preserve"> As funções implementadas foram:</w:t>
+      </w:r>
+    </w:p>
+    <w:p>
+      <w:pPr>
+        <w:rPr>
+          <w:rFonts w:ascii="Calibri" w:hAnsi="Calibri" w:cs="Calibri"/>
+          <w:iCs/>
+        </w:rPr>
+      </w:pPr>
+    </w:p>
+    <w:p>
+      <w:pPr>
+        <w:rPr>
+          <w:rFonts w:ascii="Calibri" w:hAnsi="Calibri" w:cs="Calibri"/>
+          <w:i/>
+          <w:sz w:val="28"/>
+          <w:szCs w:val="28"/>
+        </w:rPr>
+      </w:pPr>
+    </w:p>
+    <w:p>
+      <w:pPr>
+        <w:rPr>
+          <w:rFonts w:ascii="Calibri" w:hAnsi="Calibri" w:cs="Calibri"/>
+          <w:i/>
+          <w:sz w:val="28"/>
+          <w:szCs w:val="28"/>
+        </w:rPr>
+      </w:pPr>
+      <w:proofErr w:type="spellStart"/>
+      <w:r>
+        <w:rPr>
+          <w:rFonts w:ascii="Calibri" w:hAnsi="Calibri" w:cs="Calibri"/>
+          <w:i/>
+          <w:sz w:val="28"/>
+          <w:szCs w:val="28"/>
+        </w:rPr>
+        <w:lastRenderedPageBreak/>
+        <w:t>Frame</w:t>
+      </w:r>
+      <w:proofErr w:type="spellEnd"/>
+    </w:p>
+    <w:p>
+      <w:pPr>
+        <w:rPr>
+          <w:rFonts w:ascii="Calibri" w:hAnsi="Calibri" w:cs="Calibri"/>
+          <w:i/>
+          <w:sz w:val="28"/>
+          <w:szCs w:val="28"/>
+        </w:rPr>
+      </w:pPr>
+    </w:p>
+    <w:p>
+      <w:pPr>
+        <w:rPr>
+          <w:rFonts w:ascii="Calibri" w:hAnsi="Calibri" w:cs="Calibri"/>
           <w:b/>
           <w:bCs/>
           <w:sz w:val="32"/>
           <w:szCs w:val="32"/>
         </w:rPr>
       </w:pPr>
+      <w:r>
+        <w:rPr>
+          <w:rFonts w:ascii="Calibri" w:hAnsi="Calibri" w:cs="Calibri"/>
+          <w:b/>
+          <w:bCs/>
+          <w:sz w:val="32"/>
+          <w:szCs w:val="32"/>
+        </w:rPr>
+        <w:t>Principais casos de uso</w:t>
+      </w:r>
+      <w:r>
+        <w:rPr>
+          <w:rFonts w:ascii="Calibri" w:hAnsi="Calibri" w:cs="Calibri"/>
+          <w:b/>
+          <w:bCs/>
+          <w:sz w:val="32"/>
+          <w:szCs w:val="32"/>
+        </w:rPr>
+        <w:t>:</w:t>
+      </w:r>
+    </w:p>
+    <w:p>
+      <w:pPr>
+        <w:rPr>
+          <w:rFonts w:ascii="Calibri" w:hAnsi="Calibri" w:cs="Calibri"/>
+        </w:rPr>
+      </w:pPr>
+      <w:r>
+        <w:rPr>
+          <w:rFonts w:ascii="Calibri" w:hAnsi="Calibri" w:cs="Calibri"/>
+        </w:rPr>
+        <w:t xml:space="preserve"> O programa pode ser executado nos modos de transmissor e recetor.  As funções a ser utilizadas e a sequência de chamadas serão diferentes dependendo da escolha feita.</w:t>
+      </w:r>
+    </w:p>
+    <w:p>
+      <w:pPr>
+        <w:rPr>
+          <w:rFonts w:ascii="Calibri" w:hAnsi="Calibri" w:cs="Calibri"/>
+        </w:rPr>
+      </w:pPr>
     </w:p>
     <w:p>
       <w:pPr>
@@ -1149,9 +2215,84 @@
           <w:szCs w:val="28"/>
         </w:rPr>
       </w:pPr>
+      <w:r>
+        <w:rPr>
+          <w:rFonts w:ascii="Calibri" w:hAnsi="Calibri" w:cs="Calibri"/>
+          <w:sz w:val="28"/>
+          <w:szCs w:val="28"/>
+        </w:rPr>
+        <w:t>- Transmissor:</w:t>
+      </w:r>
+    </w:p>
+    <w:p>
+      <w:pPr>
+        <w:pStyle w:val="PargrafodaLista"/>
+        <w:numPr>
+          <w:ilvl w:val="0"/>
+          <w:numId w:val="3"/>
+        </w:numPr>
+        <w:rPr>
+          <w:rFonts w:ascii="Calibri" w:hAnsi="Calibri" w:cs="Calibri"/>
+        </w:rPr>
+      </w:pPr>
+      <w:proofErr w:type="spellStart"/>
+      <w:proofErr w:type="gramStart"/>
+      <w:r>
+        <w:rPr>
+          <w:rFonts w:ascii="Calibri" w:hAnsi="Calibri" w:cs="Calibri"/>
+          <w:b/>
+          <w:bCs/>
+        </w:rPr>
+        <w:t>llopen</w:t>
+      </w:r>
+      <w:proofErr w:type="spellEnd"/>
+      <w:r>
+        <w:rPr>
+          <w:rFonts w:ascii="Calibri" w:hAnsi="Calibri" w:cs="Calibri"/>
+          <w:b/>
+          <w:bCs/>
+        </w:rPr>
+        <w:t>(</w:t>
+      </w:r>
+      <w:proofErr w:type="gramEnd"/>
+      <w:r>
+        <w:rPr>
+          <w:rFonts w:ascii="Calibri" w:hAnsi="Calibri" w:cs="Calibri"/>
+          <w:b/>
+          <w:bCs/>
+        </w:rPr>
+        <w:t>):</w:t>
+      </w:r>
+      <w:r>
+        <w:t xml:space="preserve"> </w:t>
+      </w:r>
+      <w:proofErr w:type="spellStart"/>
+      <w:r>
+        <w:rPr>
+          <w:i/>
+          <w:iCs/>
+        </w:rPr>
+        <w:t>handshake</w:t>
+      </w:r>
+      <w:proofErr w:type="spellEnd"/>
+      <w:r>
+        <w:t xml:space="preserve"> entre o transmissor e o recetor, através da troca de pacotes de controlo de conexão com a porta série</w:t>
+      </w:r>
+    </w:p>
+    <w:p>
+      <w:pPr>
+        <w:pStyle w:val="PargrafodaLista"/>
+        <w:numPr>
+          <w:ilvl w:val="0"/>
+          <w:numId w:val="3"/>
+        </w:numPr>
+        <w:rPr>
+          <w:rFonts w:ascii="Calibri" w:hAnsi="Calibri" w:cs="Calibri"/>
+        </w:rPr>
+      </w:pPr>
     </w:p>
     <w:sectPr>
-      <w:footerReference w:type="default" r:id="rId10"/>
+      <w:footerReference w:type="default" r:id="rId16"/>
       <w:pgSz w:w="11906" w:h="16838"/>
       <w:pgMar w:top="1417" w:right="1701" w:bottom="1417" w:left="1701" w:header="708" w:footer="708" w:gutter="0"/>
       <w:cols w:space="708"/>
@@ -1374,8 +2515,213 @@
       </w:rPr>
     </w:lvl>
   </w:abstractNum>
+  <w:abstractNum w:abstractNumId="1" w15:restartNumberingAfterBreak="0">
+    <w:nsid w:val="4AA679C0"/>
+    <w:multiLevelType w:val="hybridMultilevel"/>
+    <w:tmpl w:val="41107B52"/>
+    <w:lvl w:ilvl="0" w:tplc="08160001">
+      <w:start w:val="1"/>
+      <w:numFmt w:val="bullet"/>
+      <w:lvlText w:val=""/>
+      <w:lvlJc w:val="left"/>
+      <w:pPr>
+        <w:ind w:left="720" w:hanging="360"/>
+      </w:pPr>
+      <w:rPr>
+        <w:rFonts w:ascii="Symbol" w:hAnsi="Symbol" w:hint="default"/>
+      </w:rPr>
+    </w:lvl>
+    <w:lvl w:ilvl="1" w:tplc="08160003" w:tentative="1">
+      <w:start w:val="1"/>
+      <w:numFmt w:val="bullet"/>
+      <w:lvlText w:val="o"/>
+      <w:lvlJc w:val="left"/>
+      <w:pPr>
+        <w:ind w:left="1440" w:hanging="360"/>
+      </w:pPr>
+      <w:rPr>
+        <w:rFonts w:ascii="Courier New" w:hAnsi="Courier New" w:cs="Courier New" w:hint="default"/>
+      </w:rPr>
+    </w:lvl>
+    <w:lvl w:ilvl="2" w:tplc="08160005" w:tentative="1">
+      <w:start w:val="1"/>
+      <w:numFmt w:val="bullet"/>
+      <w:lvlText w:val=""/>
+      <w:lvlJc w:val="left"/>
+      <w:pPr>
+        <w:ind w:left="2160" w:hanging="360"/>
+      </w:pPr>
+      <w:rPr>
+        <w:rFonts w:ascii="Wingdings" w:hAnsi="Wingdings" w:hint="default"/>
+      </w:rPr>
+    </w:lvl>
+    <w:lvl w:ilvl="3" w:tplc="08160001" w:tentative="1">
+      <w:start w:val="1"/>
+      <w:numFmt w:val="bullet"/>
+      <w:lvlText w:val=""/>
+      <w:lvlJc w:val="left"/>
+      <w:pPr>
+        <w:ind w:left="2880" w:hanging="360"/>
+      </w:pPr>
+      <w:rPr>
+        <w:rFonts w:ascii="Symbol" w:hAnsi="Symbol" w:hint="default"/>
+      </w:rPr>
+    </w:lvl>
+    <w:lvl w:ilvl="4" w:tplc="08160003" w:tentative="1">
+      <w:start w:val="1"/>
+      <w:numFmt w:val="bullet"/>
+      <w:lvlText w:val="o"/>
+      <w:lvlJc w:val="left"/>
+      <w:pPr>
+        <w:ind w:left="3600" w:hanging="360"/>
+      </w:pPr>
+      <w:rPr>
+        <w:rFonts w:ascii="Courier New" w:hAnsi="Courier New" w:cs="Courier New" w:hint="default"/>
+      </w:rPr>
+    </w:lvl>
+    <w:lvl w:ilvl="5" w:tplc="08160005" w:tentative="1">
+      <w:start w:val="1"/>
+      <w:numFmt w:val="bullet"/>
+      <w:lvlText w:val=""/>
+      <w:lvlJc w:val="left"/>
+      <w:pPr>
+        <w:ind w:left="4320" w:hanging="360"/>
+      </w:pPr>
+      <w:rPr>
+        <w:rFonts w:ascii="Wingdings" w:hAnsi="Wingdings" w:hint="default"/>
+      </w:rPr>
+    </w:lvl>
+    <w:lvl w:ilvl="6" w:tplc="08160001" w:tentative="1">
+      <w:start w:val="1"/>
+      <w:numFmt w:val="bullet"/>
+      <w:lvlText w:val=""/>
+      <w:lvlJc w:val="left"/>
+      <w:pPr>
+        <w:ind w:left="5040" w:hanging="360"/>
+      </w:pPr>
+      <w:rPr>
+        <w:rFonts w:ascii="Symbol" w:hAnsi="Symbol" w:hint="default"/>
+      </w:rPr>
+    </w:lvl>
+    <w:lvl w:ilvl="7" w:tplc="08160003" w:tentative="1">
+      <w:start w:val="1"/>
+      <w:numFmt w:val="bullet"/>
+      <w:lvlText w:val="o"/>
+      <w:lvlJc w:val="left"/>
+      <w:pPr>
+        <w:ind w:left="5760" w:hanging="360"/>
+      </w:pPr>
+      <w:rPr>
+        <w:rFonts w:ascii="Courier New" w:hAnsi="Courier New" w:cs="Courier New" w:hint="default"/>
+      </w:rPr>
+    </w:lvl>
+    <w:lvl w:ilvl="8" w:tplc="08160005" w:tentative="1">
+      <w:start w:val="1"/>
+      <w:numFmt w:val="bullet"/>
+      <w:lvlText w:val=""/>
+      <w:lvlJc w:val="left"/>
+      <w:pPr>
+        <w:ind w:left="6480" w:hanging="360"/>
+      </w:pPr>
+      <w:rPr>
+        <w:rFonts w:ascii="Wingdings" w:hAnsi="Wingdings" w:hint="default"/>
+      </w:rPr>
+    </w:lvl>
+  </w:abstractNum>
+  <w:abstractNum w:abstractNumId="2" w15:restartNumberingAfterBreak="0">
+    <w:nsid w:val="61110F82"/>
+    <w:multiLevelType w:val="hybridMultilevel"/>
+    <w:tmpl w:val="4EEE817A"/>
+    <w:lvl w:ilvl="0" w:tplc="0816000F">
+      <w:start w:val="1"/>
+      <w:numFmt w:val="decimal"/>
+      <w:lvlText w:val="%1."/>
+      <w:lvlJc w:val="left"/>
+      <w:pPr>
+        <w:ind w:left="720" w:hanging="360"/>
+      </w:pPr>
+    </w:lvl>
+    <w:lvl w:ilvl="1" w:tplc="08160019" w:tentative="1">
+      <w:start w:val="1"/>
+      <w:numFmt w:val="lowerLetter"/>
+      <w:lvlText w:val="%2."/>
+      <w:lvlJc w:val="left"/>
+      <w:pPr>
+        <w:ind w:left="1440" w:hanging="360"/>
+      </w:pPr>
+    </w:lvl>
+    <w:lvl w:ilvl="2" w:tplc="0816001B" w:tentative="1">
+      <w:start w:val="1"/>
+      <w:numFmt w:val="lowerRoman"/>
+      <w:lvlText w:val="%3."/>
+      <w:lvlJc w:val="right"/>
+      <w:pPr>
+        <w:ind w:left="2160" w:hanging="180"/>
+      </w:pPr>
+    </w:lvl>
+    <w:lvl w:ilvl="3" w:tplc="0816000F" w:tentative="1">
+      <w:start w:val="1"/>
+      <w:numFmt w:val="decimal"/>
+      <w:lvlText w:val="%4."/>
+      <w:lvlJc w:val="left"/>
+      <w:pPr>
+        <w:ind w:left="2880" w:hanging="360"/>
+      </w:pPr>
+    </w:lvl>
+    <w:lvl w:ilvl="4" w:tplc="08160019" w:tentative="1">
+      <w:start w:val="1"/>
+      <w:numFmt w:val="lowerLetter"/>
+      <w:lvlText w:val="%5."/>
+      <w:lvlJc w:val="left"/>
+      <w:pPr>
+        <w:ind w:left="3600" w:hanging="360"/>
+      </w:pPr>
+    </w:lvl>
+    <w:lvl w:ilvl="5" w:tplc="0816001B" w:tentative="1">
+      <w:start w:val="1"/>
+      <w:numFmt w:val="lowerRoman"/>
+      <w:lvlText w:val="%6."/>
+      <w:lvlJc w:val="right"/>
+      <w:pPr>
+        <w:ind w:left="4320" w:hanging="180"/>
+      </w:pPr>
+    </w:lvl>
+    <w:lvl w:ilvl="6" w:tplc="0816000F" w:tentative="1">
+      <w:start w:val="1"/>
+      <w:numFmt w:val="decimal"/>
+      <w:lvlText w:val="%7."/>
+      <w:lvlJc w:val="left"/>
+      <w:pPr>
+        <w:ind w:left="5040" w:hanging="360"/>
+      </w:pPr>
+    </w:lvl>
+    <w:lvl w:ilvl="7" w:tplc="08160019" w:tentative="1">
+      <w:start w:val="1"/>
+      <w:numFmt w:val="lowerLetter"/>
+      <w:lvlText w:val="%8."/>
+      <w:lvlJc w:val="left"/>
+      <w:pPr>
+        <w:ind w:left="5760" w:hanging="360"/>
+      </w:pPr>
+    </w:lvl>
+    <w:lvl w:ilvl="8" w:tplc="0816001B" w:tentative="1">
+      <w:start w:val="1"/>
+      <w:numFmt w:val="lowerRoman"/>
+      <w:lvlText w:val="%9."/>
+      <w:lvlJc w:val="right"/>
+      <w:pPr>
+        <w:ind w:left="6480" w:hanging="180"/>
+      </w:pPr>
+    </w:lvl>
+  </w:abstractNum>
   <w:num w:numId="1" w16cid:durableId="1183126520">
     <w:abstractNumId w:val="0"/>
+  </w:num>
+  <w:num w:numId="2" w16cid:durableId="748119265">
+    <w:abstractNumId w:val="1"/>
+  </w:num>
+  <w:num w:numId="3" w16cid:durableId="5255983">
+    <w:abstractNumId w:val="2"/>
   </w:num>
 </w:numbering>
 </file>
@@ -1780,7 +3126,7 @@
   <w:style w:type="paragraph" w:default="1" w:styleId="Normal">
     <w:name w:val="Normal"/>
     <w:qFormat/>
-    <w:rsid w:val="00262E39"/>
+    <w:rsid w:val="00DC0464"/>
   </w:style>
   <w:style w:type="paragraph" w:styleId="Ttulo1">
     <w:name w:val="heading 1"/>

</xml_diff>